<commit_message>
ADD: Función para generar un decreto de permiso transitorio (sin firma)
</commit_message>
<xml_diff>
--- a/server/templates/decreto_permisoTransitorio.docx
+++ b/server/templates/decreto_permisoTransitorio.docx
@@ -1,6 +1,6 @@
 
 <file path=word/document.xml><?xml version="1.0" encoding="utf-8"?>
-<w:document xmlns:wpc="http://schemas.microsoft.com/office/word/2010/wordprocessingCanvas" xmlns:cx="http://schemas.microsoft.com/office/drawing/2014/chartex" xmlns:cx1="http://schemas.microsoft.com/office/drawing/2015/9/8/chartex" xmlns:cx2="http://schemas.microsoft.com/office/drawing/2015/10/21/chartex" xmlns:cx3="http://schemas.microsoft.com/office/drawing/2016/5/9/chartex" xmlns:cx4="http://schemas.microsoft.com/office/drawing/2016/5/10/chartex" xmlns:cx5="http://schemas.microsoft.com/office/drawing/2016/5/11/chartex" xmlns:cx6="http://schemas.microsoft.com/office/drawing/2016/5/12/chartex" xmlns:cx7="http://schemas.microsoft.com/office/drawing/2016/5/13/chartex" xmlns:cx8="http://schemas.microsoft.com/office/drawing/2016/5/14/chartex" xmlns:mc="http://schemas.openxmlformats.org/markup-compatibility/2006" xmlns:aink="http://schemas.microsoft.com/office/drawing/2016/ink" xmlns:am3d="http://schemas.microsoft.com/office/drawing/2017/model3d" xmlns:o="urn:schemas-microsoft-com:office:office" xmlns:oel="http://schemas.microsoft.com/office/2019/extlst" xmlns:r="http://schemas.openxmlformats.org/officeDocument/2006/relationships" xmlns:m="http://schemas.openxmlformats.org/officeDocument/2006/math" xmlns:v="urn:schemas-microsoft-com:vml" xmlns:wp14="http://schemas.microsoft.com/office/word/2010/wordprocessingDrawing" xmlns:wp="http://schemas.openxmlformats.org/drawingml/2006/wordprocessingDrawing" xmlns:w10="urn:schemas-microsoft-com:office:word" xmlns:w="http://schemas.openxmlformats.org/wordprocessingml/2006/main" xmlns:w14="http://schemas.microsoft.com/office/word/2010/wordml" xmlns:w15="http://schemas.microsoft.com/office/word/2012/wordml" xmlns:w16cex="http://schemas.microsoft.com/office/word/2018/wordml/cex" xmlns:w16cid="http://schemas.microsoft.com/office/word/2016/wordml/cid" xmlns:w16="http://schemas.microsoft.com/office/word/2018/wordml" xmlns:w16du="http://schemas.microsoft.com/office/word/2023/wordml/word16du" xmlns:w16sdtdh="http://schemas.microsoft.com/office/word/2020/wordml/sdtdatahash" xmlns:w16se="http://schemas.microsoft.com/office/word/2015/wordml/symex" xmlns:wpg="http://schemas.microsoft.com/office/word/2010/wordprocessingGroup" xmlns:wpi="http://schemas.microsoft.com/office/word/2010/wordprocessingInk" xmlns:wne="http://schemas.microsoft.com/office/word/2006/wordml" xmlns:wps="http://schemas.microsoft.com/office/word/2010/wordprocessingShape" mc:Ignorable="w14 w15 w16se w16cid w16 w16cex w16sdtdh w16du wp14">
+<w:document xmlns:wpc="http://schemas.microsoft.com/office/word/2010/wordprocessingCanvas" xmlns:cx="http://schemas.microsoft.com/office/drawing/2014/chartex" xmlns:cx1="http://schemas.microsoft.com/office/drawing/2015/9/8/chartex" xmlns:cx2="http://schemas.microsoft.com/office/drawing/2015/10/21/chartex" xmlns:cx3="http://schemas.microsoft.com/office/drawing/2016/5/9/chartex" xmlns:cx4="http://schemas.microsoft.com/office/drawing/2016/5/10/chartex" xmlns:cx5="http://schemas.microsoft.com/office/drawing/2016/5/11/chartex" xmlns:cx6="http://schemas.microsoft.com/office/drawing/2016/5/12/chartex" xmlns:cx7="http://schemas.microsoft.com/office/drawing/2016/5/13/chartex" xmlns:cx8="http://schemas.microsoft.com/office/drawing/2016/5/14/chartex" xmlns:mc="http://schemas.openxmlformats.org/markup-compatibility/2006" xmlns:aink="http://schemas.microsoft.com/office/drawing/2016/ink" xmlns:am3d="http://schemas.microsoft.com/office/drawing/2017/model3d" xmlns:o="urn:schemas-microsoft-com:office:office" xmlns:oel="http://schemas.microsoft.com/office/2019/extlst" xmlns:r="http://schemas.openxmlformats.org/officeDocument/2006/relationships" xmlns:m="http://schemas.openxmlformats.org/officeDocument/2006/math" xmlns:v="urn:schemas-microsoft-com:vml" xmlns:wp14="http://schemas.microsoft.com/office/word/2010/wordprocessingDrawing" xmlns:wp="http://schemas.openxmlformats.org/drawingml/2006/wordprocessingDrawing" xmlns:w10="urn:schemas-microsoft-com:office:word" xmlns:w="http://schemas.openxmlformats.org/wordprocessingml/2006/main" xmlns:w14="http://schemas.microsoft.com/office/word/2010/wordml" xmlns:w15="http://schemas.microsoft.com/office/word/2012/wordml" xmlns:w16cex="http://schemas.microsoft.com/office/word/2018/wordml/cex" xmlns:w16cid="http://schemas.microsoft.com/office/word/2016/wordml/cid" xmlns:w16="http://schemas.microsoft.com/office/word/2018/wordml" xmlns:w16du="http://schemas.microsoft.com/office/word/2023/wordml/word16du" xmlns:w16sdtdh="http://schemas.microsoft.com/office/word/2020/wordml/sdtdatahash" xmlns:w16sdtfl="http://schemas.microsoft.com/office/word/2024/wordml/sdtformatlock" xmlns:w16se="http://schemas.microsoft.com/office/word/2015/wordml/symex" xmlns:wpg="http://schemas.microsoft.com/office/word/2010/wordprocessingGroup" xmlns:wpi="http://schemas.microsoft.com/office/word/2010/wordprocessingInk" xmlns:wne="http://schemas.microsoft.com/office/word/2006/wordml" xmlns:wps="http://schemas.microsoft.com/office/word/2010/wordprocessingShape" mc:Ignorable="w14 w15 w16se w16cid w16 w16cex w16sdtdh w16sdtfl w16du wp14">
   <w:body>
     <w:p>
       <w:pPr>
@@ -85,21 +85,8 @@
           <w:szCs w:val="20"/>
           <w14:ligatures w14:val="none"/>
         </w:rPr>
-        <w:t xml:space="preserve"> </w:t>
-      </w:r>
-      <w:proofErr w:type="spellStart"/>
-      <w:r>
-        <w:rPr>
-          <w:rFonts w:ascii="Arial" w:eastAsia="Calibri" w:hAnsi="Arial" w:cs="Arial"/>
-          <w:b/>
-          <w:kern w:val="0"/>
-          <w:sz w:val="20"/>
-          <w:szCs w:val="20"/>
-          <w14:ligatures w14:val="none"/>
-        </w:rPr>
-        <w:t>N°</w:t>
-      </w:r>
-      <w:proofErr w:type="spellEnd"/>
+        <w:t xml:space="preserve"> N°</w:t>
+      </w:r>
       <w:r>
         <w:rPr>
           <w:rFonts w:ascii="Arial" w:eastAsia="Calibri" w:hAnsi="Arial" w:cs="Arial"/>
@@ -111,19 +98,17 @@
         </w:rPr>
         <w:t>{</w:t>
       </w:r>
-      <w:proofErr w:type="spellStart"/>
-      <w:r>
-        <w:rPr>
-          <w:rFonts w:ascii="Arial" w:eastAsia="Calibri" w:hAnsi="Arial" w:cs="Arial"/>
-          <w:b/>
-          <w:kern w:val="0"/>
-          <w:sz w:val="20"/>
-          <w:szCs w:val="20"/>
-          <w14:ligatures w14:val="none"/>
-        </w:rPr>
-        <w:t>n_dec</w:t>
-      </w:r>
-      <w:proofErr w:type="spellEnd"/>
+      <w:r>
+        <w:rPr>
+          <w:rFonts w:ascii="Arial" w:eastAsia="Calibri" w:hAnsi="Arial" w:cs="Arial"/>
+          <w:b/>
+          <w:kern w:val="0"/>
+          <w:sz w:val="20"/>
+          <w:szCs w:val="20"/>
+          <w14:ligatures w14:val="none"/>
+        </w:rPr>
+        <w:t>numDecreto</w:t>
+      </w:r>
       <w:r>
         <w:rPr>
           <w:rFonts w:ascii="Arial" w:eastAsia="Calibri" w:hAnsi="Arial" w:cs="Arial"/>
@@ -260,7 +245,6 @@
         </w:rPr>
         <w:t>{</w:t>
       </w:r>
-      <w:proofErr w:type="spellStart"/>
       <w:r>
         <w:rPr>
           <w:rFonts w:ascii="Arial" w:eastAsia="Calibri" w:hAnsi="Arial" w:cs="Arial"/>
@@ -271,9 +255,8 @@
           <w:szCs w:val="20"/>
           <w14:ligatures w14:val="none"/>
         </w:rPr>
-        <w:t>fecha_dec</w:t>
-      </w:r>
-      <w:proofErr w:type="spellEnd"/>
+        <w:t>fechaDecreto</w:t>
+      </w:r>
       <w:r>
         <w:rPr>
           <w:rFonts w:ascii="Arial" w:eastAsia="Calibri" w:hAnsi="Arial" w:cs="Arial"/>
@@ -533,9 +516,8 @@
           <w:lang w:val="es-ES" w:eastAsia="es-ES"/>
           <w14:ligatures w14:val="none"/>
         </w:rPr>
-        <w:t xml:space="preserve">Decreto Municipal </w:t>
-      </w:r>
-      <w:proofErr w:type="spellStart"/>
+        <w:t>Decreto Municipal N° 3119 de fecha 27.09.2024 donde se nombra a doña Paola Andrade Mansilla como Alcaldesa (S)</w:t>
+      </w:r>
       <w:r>
         <w:rPr>
           <w:rFonts w:ascii="Arial" w:eastAsiaTheme="minorEastAsia" w:hAnsi="Arial" w:cs="Arial"/>
@@ -547,9 +529,8 @@
           <w:lang w:val="es-ES" w:eastAsia="es-ES"/>
           <w14:ligatures w14:val="none"/>
         </w:rPr>
-        <w:t>N°</w:t>
-      </w:r>
-      <w:proofErr w:type="spellEnd"/>
+        <w:t xml:space="preserve"> y las facultades que me confiere la Ley</w:t>
+      </w:r>
       <w:r>
         <w:rPr>
           <w:rFonts w:ascii="Arial" w:eastAsiaTheme="minorEastAsia" w:hAnsi="Arial" w:cs="Arial"/>
@@ -561,7 +542,7 @@
           <w:lang w:val="es-ES" w:eastAsia="es-ES"/>
           <w14:ligatures w14:val="none"/>
         </w:rPr>
-        <w:t xml:space="preserve"> 3119 de fecha 27.09.2024 donde se nombra a doña Paola Andrade Mansilla como Alcaldesa (S)</w:t>
+        <w:t xml:space="preserve"> </w:t>
       </w:r>
       <w:r>
         <w:rPr>
@@ -574,48 +555,7 @@
           <w:lang w:val="es-ES" w:eastAsia="es-ES"/>
           <w14:ligatures w14:val="none"/>
         </w:rPr>
-        <w:t xml:space="preserve"> y las facultades que me confiere la Ley</w:t>
-      </w:r>
-      <w:r>
-        <w:rPr>
-          <w:rFonts w:ascii="Arial" w:eastAsiaTheme="minorEastAsia" w:hAnsi="Arial" w:cs="Arial"/>
-          <w:iCs/>
-          <w:kern w:val="0"/>
-          <w:sz w:val="20"/>
-          <w:szCs w:val="20"/>
-          <w:shd w:val="clear" w:color="auto" w:fill="FFFFFF"/>
-          <w:lang w:val="es-ES" w:eastAsia="es-ES"/>
-          <w14:ligatures w14:val="none"/>
-        </w:rPr>
-        <w:t xml:space="preserve"> </w:t>
-      </w:r>
-      <w:proofErr w:type="spellStart"/>
-      <w:r>
-        <w:rPr>
-          <w:rFonts w:ascii="Arial" w:eastAsiaTheme="minorEastAsia" w:hAnsi="Arial" w:cs="Arial"/>
-          <w:iCs/>
-          <w:kern w:val="0"/>
-          <w:sz w:val="20"/>
-          <w:szCs w:val="20"/>
-          <w:shd w:val="clear" w:color="auto" w:fill="FFFFFF"/>
-          <w:lang w:val="es-ES" w:eastAsia="es-ES"/>
-          <w14:ligatures w14:val="none"/>
-        </w:rPr>
-        <w:t>Nº</w:t>
-      </w:r>
-      <w:proofErr w:type="spellEnd"/>
-      <w:r>
-        <w:rPr>
-          <w:rFonts w:ascii="Arial" w:eastAsiaTheme="minorEastAsia" w:hAnsi="Arial" w:cs="Arial"/>
-          <w:iCs/>
-          <w:kern w:val="0"/>
-          <w:sz w:val="20"/>
-          <w:szCs w:val="20"/>
-          <w:shd w:val="clear" w:color="auto" w:fill="FFFFFF"/>
-          <w:lang w:val="es-ES" w:eastAsia="es-ES"/>
-          <w14:ligatures w14:val="none"/>
-        </w:rPr>
-        <w:t xml:space="preserve"> 18.695, Orgánica Constitucional de Municipalidades.</w:t>
+        <w:t>Nº 18.695, Orgánica Constitucional de Municipalidades.</w:t>
       </w:r>
     </w:p>
     <w:p>
@@ -857,7 +797,6 @@
         </w:rPr>
         <w:t>{</w:t>
       </w:r>
-      <w:proofErr w:type="spellStart"/>
       <w:r>
         <w:rPr>
           <w:rFonts w:ascii="Arial" w:eastAsia="Calibri" w:hAnsi="Arial" w:cs="Arial"/>
@@ -868,9 +807,8 @@
           <w:szCs w:val="20"/>
           <w14:ligatures w14:val="none"/>
         </w:rPr>
-        <w:t>org_name</w:t>
-      </w:r>
-      <w:proofErr w:type="spellEnd"/>
+        <w:t>organizacion</w:t>
+      </w:r>
       <w:r>
         <w:rPr>
           <w:rFonts w:ascii="Arial" w:eastAsia="Calibri" w:hAnsi="Arial" w:cs="Arial"/>
@@ -901,18 +839,7 @@
           <w:szCs w:val="20"/>
           <w14:ligatures w14:val="none"/>
         </w:rPr>
-        <w:t xml:space="preserve">io </w:t>
-      </w:r>
-      <w:proofErr w:type="spellStart"/>
-      <w:r>
-        <w:rPr>
-          <w:rFonts w:ascii="Arial" w:eastAsia="Calibri" w:hAnsi="Arial" w:cs="Arial"/>
-          <w:kern w:val="0"/>
-          <w:sz w:val="20"/>
-          <w:szCs w:val="20"/>
-          <w14:ligatures w14:val="none"/>
-        </w:rPr>
-        <w:t>N</w:t>
+        <w:t>io N</w:t>
       </w:r>
       <w:r>
         <w:rPr>
@@ -924,7 +851,6 @@
         </w:rPr>
         <w:t>°</w:t>
       </w:r>
-      <w:proofErr w:type="spellEnd"/>
       <w:r>
         <w:rPr>
           <w:rFonts w:ascii="Arial" w:eastAsia="Calibri" w:hAnsi="Arial" w:cs="Arial"/>
@@ -937,7 +863,6 @@
         </w:rPr>
         <w:t>{</w:t>
       </w:r>
-      <w:proofErr w:type="spellStart"/>
       <w:r>
         <w:rPr>
           <w:rFonts w:ascii="Arial" w:eastAsia="Calibri" w:hAnsi="Arial" w:cs="Arial"/>
@@ -948,9 +873,8 @@
           <w:szCs w:val="20"/>
           <w14:ligatures w14:val="none"/>
         </w:rPr>
-        <w:t>org_rut</w:t>
-      </w:r>
-      <w:proofErr w:type="spellEnd"/>
+        <w:t>rutOrganizacion</w:t>
+      </w:r>
       <w:r>
         <w:rPr>
           <w:rFonts w:ascii="Arial" w:eastAsia="Calibri" w:hAnsi="Arial" w:cs="Arial"/>
@@ -995,7 +919,6 @@
         </w:rPr>
         <w:t>{</w:t>
       </w:r>
-      <w:proofErr w:type="spellStart"/>
       <w:r>
         <w:rPr>
           <w:rFonts w:ascii="Arial" w:eastAsia="Calibri" w:hAnsi="Arial" w:cs="Arial"/>
@@ -1006,9 +929,8 @@
           <w:szCs w:val="20"/>
           <w14:ligatures w14:val="none"/>
         </w:rPr>
-        <w:t>activity_name</w:t>
-      </w:r>
-      <w:proofErr w:type="spellEnd"/>
+        <w:t>actividad</w:t>
+      </w:r>
       <w:r>
         <w:rPr>
           <w:rFonts w:ascii="Arial" w:eastAsia="Calibri" w:hAnsi="Arial" w:cs="Arial"/>
@@ -1109,29 +1031,7 @@
           <w:szCs w:val="20"/>
           <w14:ligatures w14:val="none"/>
         </w:rPr>
-        <w:t xml:space="preserve">. Ordenanza </w:t>
-      </w:r>
-      <w:proofErr w:type="spellStart"/>
-      <w:r>
-        <w:rPr>
-          <w:rFonts w:ascii="Arial" w:eastAsia="Calibri" w:hAnsi="Arial" w:cs="Arial"/>
-          <w:kern w:val="0"/>
-          <w:sz w:val="20"/>
-          <w:szCs w:val="20"/>
-          <w14:ligatures w14:val="none"/>
-        </w:rPr>
-        <w:t>N°</w:t>
-      </w:r>
-      <w:proofErr w:type="spellEnd"/>
-      <w:r>
-        <w:rPr>
-          <w:rFonts w:ascii="Arial" w:eastAsia="Calibri" w:hAnsi="Arial" w:cs="Arial"/>
-          <w:kern w:val="0"/>
-          <w:sz w:val="20"/>
-          <w:szCs w:val="20"/>
-          <w14:ligatures w14:val="none"/>
-        </w:rPr>
-        <w:t xml:space="preserve"> 01 de fecha 09 de abril de 2024 de Alcoholes actualizada de la comuna de Chonchi.</w:t>
+        <w:t>. Ordenanza N° 01 de fecha 09 de abril de 2024 de Alcoholes actualizada de la comuna de Chonchi.</w:t>
       </w:r>
       <w:r>
         <w:rPr>
@@ -1238,29 +1138,7 @@
           <w:szCs w:val="20"/>
           <w14:ligatures w14:val="none"/>
         </w:rPr>
-        <w:t xml:space="preserve">local por concepto de Derechos Municipales, concesiones o permisos </w:t>
-      </w:r>
-      <w:proofErr w:type="spellStart"/>
-      <w:r>
-        <w:rPr>
-          <w:rFonts w:ascii="Arial" w:eastAsia="Calibri" w:hAnsi="Arial" w:cs="Arial"/>
-          <w:kern w:val="0"/>
-          <w:sz w:val="20"/>
-          <w:szCs w:val="20"/>
-          <w14:ligatures w14:val="none"/>
-        </w:rPr>
-        <w:t>N°</w:t>
-      </w:r>
-      <w:proofErr w:type="spellEnd"/>
-      <w:r>
-        <w:rPr>
-          <w:rFonts w:ascii="Arial" w:eastAsia="Calibri" w:hAnsi="Arial" w:cs="Arial"/>
-          <w:kern w:val="0"/>
-          <w:sz w:val="20"/>
-          <w:szCs w:val="20"/>
-          <w14:ligatures w14:val="none"/>
-        </w:rPr>
-        <w:t xml:space="preserve"> 03 de fecha 09 de agosto de 2024.</w:t>
+        <w:t>local por concepto de Derechos Municipales, concesiones o permisos N° 03 de fecha 09 de agosto de 2024.</w:t>
       </w:r>
       <w:r>
         <w:rPr>
@@ -1576,7 +1454,6 @@
         </w:rPr>
         <w:t>{</w:t>
       </w:r>
-      <w:proofErr w:type="spellStart"/>
       <w:r>
         <w:rPr>
           <w:rFonts w:ascii="Arial" w:eastAsia="Calibri" w:hAnsi="Arial" w:cs="Arial"/>
@@ -1587,9 +1464,8 @@
           <w:szCs w:val="20"/>
           <w14:ligatures w14:val="none"/>
         </w:rPr>
-        <w:t>org_name</w:t>
-      </w:r>
-      <w:proofErr w:type="spellEnd"/>
+        <w:t>organizacion</w:t>
+      </w:r>
       <w:r>
         <w:rPr>
           <w:rFonts w:ascii="Arial" w:eastAsia="Calibri" w:hAnsi="Arial" w:cs="Arial"/>
@@ -1633,7 +1509,6 @@
         </w:rPr>
         <w:t xml:space="preserve">io </w:t>
       </w:r>
-      <w:proofErr w:type="spellStart"/>
       <w:r>
         <w:rPr>
           <w:rFonts w:ascii="Arial" w:eastAsia="Calibri" w:hAnsi="Arial" w:cs="Arial"/>
@@ -1644,7 +1519,6 @@
         </w:rPr>
         <w:t>Nº</w:t>
       </w:r>
-      <w:proofErr w:type="spellEnd"/>
       <w:r>
         <w:rPr>
           <w:rFonts w:ascii="Arial" w:eastAsia="Calibri" w:hAnsi="Arial" w:cs="Arial"/>
@@ -1667,7 +1541,6 @@
         </w:rPr>
         <w:t>{</w:t>
       </w:r>
-      <w:proofErr w:type="spellStart"/>
       <w:r>
         <w:rPr>
           <w:rFonts w:ascii="Arial" w:eastAsia="Calibri" w:hAnsi="Arial" w:cs="Arial"/>
@@ -1678,9 +1551,8 @@
           <w:szCs w:val="20"/>
           <w14:ligatures w14:val="none"/>
         </w:rPr>
-        <w:t>org_rut</w:t>
-      </w:r>
-      <w:proofErr w:type="spellEnd"/>
+        <w:t>rutOrganizacion</w:t>
+      </w:r>
       <w:r>
         <w:rPr>
           <w:rFonts w:ascii="Arial" w:eastAsia="Calibri" w:hAnsi="Arial" w:cs="Arial"/>
@@ -1755,7 +1627,6 @@
         </w:rPr>
         <w:t>{</w:t>
       </w:r>
-      <w:proofErr w:type="spellStart"/>
       <w:r>
         <w:rPr>
           <w:rFonts w:ascii="Arial" w:eastAsia="Calibri" w:hAnsi="Arial" w:cs="Arial"/>
@@ -1766,9 +1637,8 @@
           <w:szCs w:val="20"/>
           <w14:ligatures w14:val="none"/>
         </w:rPr>
-        <w:t>owner_name</w:t>
-      </w:r>
-      <w:proofErr w:type="spellEnd"/>
+        <w:t>presidente</w:t>
+      </w:r>
       <w:r>
         <w:rPr>
           <w:rFonts w:ascii="Arial" w:eastAsia="Calibri" w:hAnsi="Arial" w:cs="Arial"/>
@@ -1801,27 +1671,15 @@
         </w:rPr>
         <w:t xml:space="preserve"> </w:t>
       </w:r>
-      <w:proofErr w:type="spellStart"/>
-      <w:r>
-        <w:rPr>
-          <w:rFonts w:ascii="Arial" w:eastAsia="Calibri" w:hAnsi="Arial" w:cs="Arial"/>
-          <w:kern w:val="0"/>
-          <w:sz w:val="20"/>
-          <w:szCs w:val="20"/>
-          <w14:ligatures w14:val="none"/>
-        </w:rPr>
-        <w:t>Nº</w:t>
-      </w:r>
-      <w:proofErr w:type="spellEnd"/>
-      <w:r>
-        <w:rPr>
-          <w:rFonts w:ascii="Arial" w:eastAsia="Calibri" w:hAnsi="Arial" w:cs="Arial"/>
-          <w:kern w:val="0"/>
-          <w:sz w:val="20"/>
-          <w:szCs w:val="20"/>
-          <w14:ligatures w14:val="none"/>
-        </w:rPr>
-        <w:t xml:space="preserve"> </w:t>
+      <w:r>
+        <w:rPr>
+          <w:rFonts w:ascii="Arial" w:eastAsia="Calibri" w:hAnsi="Arial" w:cs="Arial"/>
+          <w:kern w:val="0"/>
+          <w:sz w:val="20"/>
+          <w:szCs w:val="20"/>
+          <w14:ligatures w14:val="none"/>
+        </w:rPr>
+        <w:t xml:space="preserve">Nº </w:t>
       </w:r>
       <w:r>
         <w:rPr>
@@ -1835,7 +1693,6 @@
         </w:rPr>
         <w:t>{</w:t>
       </w:r>
-      <w:proofErr w:type="spellStart"/>
       <w:r>
         <w:rPr>
           <w:rFonts w:ascii="Arial" w:eastAsia="Calibri" w:hAnsi="Arial" w:cs="Arial"/>
@@ -1846,9 +1703,8 @@
           <w:szCs w:val="20"/>
           <w14:ligatures w14:val="none"/>
         </w:rPr>
-        <w:t>owner_rut</w:t>
-      </w:r>
-      <w:proofErr w:type="spellEnd"/>
+        <w:t>rutPresidente</w:t>
+      </w:r>
       <w:r>
         <w:rPr>
           <w:rFonts w:ascii="Arial" w:eastAsia="Calibri" w:hAnsi="Arial" w:cs="Arial"/>
@@ -1883,7 +1739,6 @@
         </w:rPr>
         <w:t>{</w:t>
       </w:r>
-      <w:proofErr w:type="spellStart"/>
       <w:r>
         <w:rPr>
           <w:rFonts w:ascii="Arial" w:eastAsia="Calibri" w:hAnsi="Arial" w:cs="Arial"/>
@@ -1894,9 +1749,8 @@
           <w:szCs w:val="20"/>
           <w14:ligatures w14:val="none"/>
         </w:rPr>
-        <w:t>activity_name</w:t>
-      </w:r>
-      <w:proofErr w:type="spellEnd"/>
+        <w:t>actividad</w:t>
+      </w:r>
       <w:r>
         <w:rPr>
           <w:rFonts w:ascii="Arial" w:eastAsia="Calibri" w:hAnsi="Arial" w:cs="Arial"/>
@@ -2041,20 +1895,7 @@
           <w:lang w:val="es-ES" w:eastAsia="es-ES"/>
           <w14:ligatures w14:val="none"/>
         </w:rPr>
-        <w:t xml:space="preserve">   </w:t>
-      </w:r>
-      <w:proofErr w:type="gramStart"/>
-      <w:r>
-        <w:rPr>
-          <w:rFonts w:ascii="Arial" w:eastAsiaTheme="minorEastAsia" w:hAnsi="Arial" w:cs="Arial"/>
-          <w:b/>
-          <w:kern w:val="0"/>
-          <w:sz w:val="20"/>
-          <w:szCs w:val="20"/>
-          <w:lang w:val="es-ES" w:eastAsia="es-ES"/>
-          <w14:ligatures w14:val="none"/>
-        </w:rPr>
-        <w:t xml:space="preserve">   </w:t>
+        <w:t xml:space="preserve">      </w:t>
       </w:r>
       <w:r>
         <w:rPr>
@@ -2068,21 +1909,18 @@
         </w:rPr>
         <w:t>{</w:t>
       </w:r>
-      <w:proofErr w:type="spellStart"/>
-      <w:proofErr w:type="gramEnd"/>
-      <w:r>
-        <w:rPr>
-          <w:rFonts w:ascii="Arial" w:eastAsiaTheme="minorEastAsia" w:hAnsi="Arial" w:cs="Arial"/>
-          <w:b/>
-          <w:kern w:val="0"/>
-          <w:sz w:val="20"/>
-          <w:szCs w:val="20"/>
-          <w:lang w:val="es-ES" w:eastAsia="es-ES"/>
-          <w14:ligatures w14:val="none"/>
-        </w:rPr>
-        <w:t>start_date</w:t>
-      </w:r>
-      <w:proofErr w:type="spellEnd"/>
+      <w:r>
+        <w:rPr>
+          <w:rFonts w:ascii="Arial" w:eastAsiaTheme="minorEastAsia" w:hAnsi="Arial" w:cs="Arial"/>
+          <w:b/>
+          <w:kern w:val="0"/>
+          <w:sz w:val="20"/>
+          <w:szCs w:val="20"/>
+          <w:lang w:val="es-ES" w:eastAsia="es-ES"/>
+          <w14:ligatures w14:val="none"/>
+        </w:rPr>
+        <w:t>fechaInicio</w:t>
+      </w:r>
       <w:r>
         <w:rPr>
           <w:rFonts w:ascii="Arial" w:eastAsiaTheme="minorEastAsia" w:hAnsi="Arial" w:cs="Arial"/>
@@ -2149,33 +1987,20 @@
           <w:lang w:val="es-ES" w:eastAsia="es-ES"/>
           <w14:ligatures w14:val="none"/>
         </w:rPr>
+        <w:t xml:space="preserve">   </w:t>
+      </w:r>
+      <w:r>
+        <w:rPr>
+          <w:rFonts w:ascii="Arial" w:eastAsiaTheme="minorEastAsia" w:hAnsi="Arial" w:cs="Arial"/>
+          <w:b/>
+          <w:kern w:val="0"/>
+          <w:sz w:val="20"/>
+          <w:szCs w:val="20"/>
+          <w:lang w:val="es-ES" w:eastAsia="es-ES"/>
+          <w14:ligatures w14:val="none"/>
+        </w:rPr>
         <w:t xml:space="preserve"> </w:t>
       </w:r>
-      <w:proofErr w:type="gramStart"/>
-      <w:r>
-        <w:rPr>
-          <w:rFonts w:ascii="Arial" w:eastAsiaTheme="minorEastAsia" w:hAnsi="Arial" w:cs="Arial"/>
-          <w:b/>
-          <w:kern w:val="0"/>
-          <w:sz w:val="20"/>
-          <w:szCs w:val="20"/>
-          <w:lang w:val="es-ES" w:eastAsia="es-ES"/>
-          <w14:ligatures w14:val="none"/>
-        </w:rPr>
-        <w:t xml:space="preserve">  </w:t>
-      </w:r>
-      <w:r>
-        <w:rPr>
-          <w:rFonts w:ascii="Arial" w:eastAsiaTheme="minorEastAsia" w:hAnsi="Arial" w:cs="Arial"/>
-          <w:b/>
-          <w:kern w:val="0"/>
-          <w:sz w:val="20"/>
-          <w:szCs w:val="20"/>
-          <w:lang w:val="es-ES" w:eastAsia="es-ES"/>
-          <w14:ligatures w14:val="none"/>
-        </w:rPr>
-        <w:t xml:space="preserve"> </w:t>
-      </w:r>
       <w:r>
         <w:rPr>
           <w:rFonts w:ascii="Arial" w:eastAsiaTheme="minorEastAsia" w:hAnsi="Arial" w:cs="Arial"/>
@@ -2189,7 +2014,6 @@
         </w:rPr>
         <w:t>{</w:t>
       </w:r>
-      <w:proofErr w:type="gramEnd"/>
       <w:r>
         <w:rPr>
           <w:rFonts w:ascii="Arial" w:eastAsiaTheme="minorEastAsia" w:hAnsi="Arial" w:cs="Arial"/>
@@ -2201,7 +2025,20 @@
           <w:lang w:val="es-ES" w:eastAsia="es-ES"/>
           <w14:ligatures w14:val="none"/>
         </w:rPr>
-        <w:t>place}</w:t>
+        <w:t>ubicacion</w:t>
+      </w:r>
+      <w:r>
+        <w:rPr>
+          <w:rFonts w:ascii="Arial" w:eastAsiaTheme="minorEastAsia" w:hAnsi="Arial" w:cs="Arial"/>
+          <w:b/>
+          <w:bCs/>
+          <w:kern w:val="0"/>
+          <w:sz w:val="20"/>
+          <w:szCs w:val="20"/>
+          <w:lang w:val="es-ES" w:eastAsia="es-ES"/>
+          <w14:ligatures w14:val="none"/>
+        </w:rPr>
+        <w:t>}</w:t>
       </w:r>
     </w:p>
     <w:p>
@@ -2320,20 +2157,18 @@
         </w:rPr>
         <w:t>{</w:t>
       </w:r>
-      <w:proofErr w:type="spellStart"/>
-      <w:r>
-        <w:rPr>
-          <w:rFonts w:ascii="Arial" w:eastAsiaTheme="minorEastAsia" w:hAnsi="Arial" w:cs="Arial"/>
-          <w:b/>
-          <w:kern w:val="0"/>
-          <w:sz w:val="20"/>
-          <w:szCs w:val="20"/>
-          <w:lang w:val="es-ES" w:eastAsia="es-ES"/>
-          <w14:ligatures w14:val="none"/>
-        </w:rPr>
-        <w:t>start_time</w:t>
-      </w:r>
-      <w:proofErr w:type="spellEnd"/>
+      <w:r>
+        <w:rPr>
+          <w:rFonts w:ascii="Arial" w:eastAsiaTheme="minorEastAsia" w:hAnsi="Arial" w:cs="Arial"/>
+          <w:b/>
+          <w:kern w:val="0"/>
+          <w:sz w:val="20"/>
+          <w:szCs w:val="20"/>
+          <w:lang w:val="es-ES" w:eastAsia="es-ES"/>
+          <w14:ligatures w14:val="none"/>
+        </w:rPr>
+        <w:t>horaInicio</w:t>
+      </w:r>
       <w:r>
         <w:rPr>
           <w:rFonts w:ascii="Arial" w:eastAsiaTheme="minorEastAsia" w:hAnsi="Arial" w:cs="Arial"/>
@@ -2370,20 +2205,18 @@
         </w:rPr>
         <w:t>{</w:t>
       </w:r>
-      <w:proofErr w:type="spellStart"/>
-      <w:r>
-        <w:rPr>
-          <w:rFonts w:ascii="Arial" w:eastAsiaTheme="minorEastAsia" w:hAnsi="Arial" w:cs="Arial"/>
-          <w:b/>
-          <w:kern w:val="0"/>
-          <w:sz w:val="20"/>
-          <w:szCs w:val="20"/>
-          <w:lang w:val="es-ES" w:eastAsia="es-ES"/>
-          <w14:ligatures w14:val="none"/>
-        </w:rPr>
-        <w:t>end_time</w:t>
-      </w:r>
-      <w:proofErr w:type="spellEnd"/>
+      <w:r>
+        <w:rPr>
+          <w:rFonts w:ascii="Arial" w:eastAsiaTheme="minorEastAsia" w:hAnsi="Arial" w:cs="Arial"/>
+          <w:b/>
+          <w:kern w:val="0"/>
+          <w:sz w:val="20"/>
+          <w:szCs w:val="20"/>
+          <w:lang w:val="es-ES" w:eastAsia="es-ES"/>
+          <w14:ligatures w14:val="none"/>
+        </w:rPr>
+        <w:t>horaTermino</w:t>
+      </w:r>
       <w:r>
         <w:rPr>
           <w:rFonts w:ascii="Arial" w:eastAsiaTheme="minorEastAsia" w:hAnsi="Arial" w:cs="Arial"/>
@@ -2587,61 +2420,17 @@
           <w:szCs w:val="20"/>
           <w14:ligatures w14:val="none"/>
         </w:rPr>
-        <w:t xml:space="preserve">Exento de derechos municipales </w:t>
-      </w:r>
-      <w:proofErr w:type="gramStart"/>
-      <w:r>
-        <w:rPr>
-          <w:rFonts w:ascii="Arial" w:eastAsia="Calibri" w:hAnsi="Arial" w:cs="Arial"/>
-          <w:kern w:val="0"/>
-          <w:sz w:val="20"/>
-          <w:szCs w:val="20"/>
-          <w14:ligatures w14:val="none"/>
-        </w:rPr>
-        <w:t>de acuerdo al</w:t>
-      </w:r>
-      <w:proofErr w:type="gramEnd"/>
-      <w:r>
-        <w:rPr>
-          <w:rFonts w:ascii="Arial" w:eastAsia="Calibri" w:hAnsi="Arial" w:cs="Arial"/>
-          <w:kern w:val="0"/>
-          <w:sz w:val="20"/>
-          <w:szCs w:val="20"/>
-          <w14:ligatures w14:val="none"/>
-        </w:rPr>
-        <w:t xml:space="preserve"> artículo 26 de la Ordenanza </w:t>
-      </w:r>
-      <w:r>
-        <w:rPr>
-          <w:rFonts w:ascii="Arial" w:eastAsia="Calibri" w:hAnsi="Arial" w:cs="Arial"/>
-          <w:kern w:val="0"/>
-          <w:sz w:val="20"/>
-          <w:szCs w:val="20"/>
-          <w14:ligatures w14:val="none"/>
-        </w:rPr>
-        <w:t xml:space="preserve">local por concepto de Derechos Municipales, concesiones o permisos </w:t>
-      </w:r>
-      <w:proofErr w:type="spellStart"/>
-      <w:r>
-        <w:rPr>
-          <w:rFonts w:ascii="Arial" w:eastAsia="Calibri" w:hAnsi="Arial" w:cs="Arial"/>
-          <w:kern w:val="0"/>
-          <w:sz w:val="20"/>
-          <w:szCs w:val="20"/>
-          <w14:ligatures w14:val="none"/>
-        </w:rPr>
-        <w:t>N°</w:t>
-      </w:r>
-      <w:proofErr w:type="spellEnd"/>
-      <w:r>
-        <w:rPr>
-          <w:rFonts w:ascii="Arial" w:eastAsia="Calibri" w:hAnsi="Arial" w:cs="Arial"/>
-          <w:kern w:val="0"/>
-          <w:sz w:val="20"/>
-          <w:szCs w:val="20"/>
-          <w14:ligatures w14:val="none"/>
-        </w:rPr>
-        <w:t xml:space="preserve"> 03 de fecha 09 de agosto de 2024.</w:t>
+        <w:t xml:space="preserve">Exento de derechos municipales de acuerdo al artículo 26 de la Ordenanza </w:t>
+      </w:r>
+      <w:r>
+        <w:rPr>
+          <w:rFonts w:ascii="Arial" w:eastAsia="Calibri" w:hAnsi="Arial" w:cs="Arial"/>
+          <w:kern w:val="0"/>
+          <w:sz w:val="20"/>
+          <w:szCs w:val="20"/>
+          <w14:ligatures w14:val="none"/>
+        </w:rPr>
+        <w:t>local por concepto de Derechos Municipales, concesiones o permisos N° 03 de fecha 09 de agosto de 2024.</w:t>
       </w:r>
       <w:r>
         <w:rPr>
@@ -2788,31 +2577,7 @@
           <w:lang w:val="es-ES" w:eastAsia="es-ES"/>
           <w14:ligatures w14:val="none"/>
         </w:rPr>
-        <w:t xml:space="preserve">para su posterior revisión de la Contraloría Regional, </w:t>
-      </w:r>
-      <w:proofErr w:type="spellStart"/>
-      <w:r>
-        <w:rPr>
-          <w:rFonts w:ascii="Arial" w:eastAsiaTheme="minorEastAsia" w:hAnsi="Arial" w:cs="Arial"/>
-          <w:kern w:val="0"/>
-          <w:sz w:val="20"/>
-          <w:szCs w:val="20"/>
-          <w:lang w:val="es-ES" w:eastAsia="es-ES"/>
-          <w14:ligatures w14:val="none"/>
-        </w:rPr>
-        <w:t>Xa</w:t>
-      </w:r>
-      <w:proofErr w:type="spellEnd"/>
-      <w:r>
-        <w:rPr>
-          <w:rFonts w:ascii="Arial" w:eastAsiaTheme="minorEastAsia" w:hAnsi="Arial" w:cs="Arial"/>
-          <w:kern w:val="0"/>
-          <w:sz w:val="20"/>
-          <w:szCs w:val="20"/>
-          <w:lang w:val="es-ES" w:eastAsia="es-ES"/>
-          <w14:ligatures w14:val="none"/>
-        </w:rPr>
-        <w:t>. Región “Los Lagos”.</w:t>
+        <w:t>para su posterior revisión de la Contraloría Regional, Xa. Región “Los Lagos”.</w:t>
       </w:r>
       <w:r>
         <w:rPr>
@@ -3190,32 +2955,17 @@
           <w14:ligatures w14:val="none"/>
         </w:rPr>
       </w:pPr>
-      <w:proofErr w:type="spellStart"/>
-      <w:proofErr w:type="gramStart"/>
-      <w:r>
-        <w:rPr>
-          <w:rFonts w:ascii="Arial" w:eastAsia="Calibri" w:hAnsi="Arial" w:cs="Arial"/>
-          <w:b/>
-          <w:kern w:val="0"/>
-          <w:sz w:val="20"/>
-          <w:szCs w:val="20"/>
-          <w14:ligatures w14:val="none"/>
-        </w:rPr>
-        <w:t>caq</w:t>
-      </w:r>
-      <w:proofErr w:type="spellEnd"/>
-      <w:r>
-        <w:rPr>
-          <w:rFonts w:ascii="Arial" w:eastAsia="Calibri" w:hAnsi="Arial" w:cs="Arial"/>
-          <w:b/>
-          <w:kern w:val="0"/>
-          <w:sz w:val="20"/>
-          <w:szCs w:val="20"/>
-          <w14:ligatures w14:val="none"/>
-        </w:rPr>
-        <w:t>.-</w:t>
-      </w:r>
-      <w:proofErr w:type="gramEnd"/>
+      <w:r>
+        <w:rPr>
+          <w:rFonts w:ascii="Arial" w:eastAsia="Calibri" w:hAnsi="Arial" w:cs="Arial"/>
+          <w:b/>
+          <w:kern w:val="0"/>
+          <w:sz w:val="20"/>
+          <w:szCs w:val="20"/>
+          <w14:ligatures w14:val="none"/>
+        </w:rPr>
+        <w:t>caq.-</w:t>
+      </w:r>
     </w:p>
     <w:p>
       <w:pPr>
@@ -3391,7 +3141,7 @@
 </file>
 
 <file path=word/endnotes.xml><?xml version="1.0" encoding="utf-8"?>
-<w:endnotes xmlns:wpc="http://schemas.microsoft.com/office/word/2010/wordprocessingCanvas" xmlns:cx="http://schemas.microsoft.com/office/drawing/2014/chartex" xmlns:cx1="http://schemas.microsoft.com/office/drawing/2015/9/8/chartex" xmlns:cx2="http://schemas.microsoft.com/office/drawing/2015/10/21/chartex" xmlns:cx3="http://schemas.microsoft.com/office/drawing/2016/5/9/chartex" xmlns:cx4="http://schemas.microsoft.com/office/drawing/2016/5/10/chartex" xmlns:cx5="http://schemas.microsoft.com/office/drawing/2016/5/11/chartex" xmlns:cx6="http://schemas.microsoft.com/office/drawing/2016/5/12/chartex" xmlns:cx7="http://schemas.microsoft.com/office/drawing/2016/5/13/chartex" xmlns:cx8="http://schemas.microsoft.com/office/drawing/2016/5/14/chartex" xmlns:mc="http://schemas.openxmlformats.org/markup-compatibility/2006" xmlns:aink="http://schemas.microsoft.com/office/drawing/2016/ink" xmlns:am3d="http://schemas.microsoft.com/office/drawing/2017/model3d" xmlns:o="urn:schemas-microsoft-com:office:office" xmlns:oel="http://schemas.microsoft.com/office/2019/extlst" xmlns:r="http://schemas.openxmlformats.org/officeDocument/2006/relationships" xmlns:m="http://schemas.openxmlformats.org/officeDocument/2006/math" xmlns:v="urn:schemas-microsoft-com:vml" xmlns:wp14="http://schemas.microsoft.com/office/word/2010/wordprocessingDrawing" xmlns:wp="http://schemas.openxmlformats.org/drawingml/2006/wordprocessingDrawing" xmlns:w10="urn:schemas-microsoft-com:office:word" xmlns:w="http://schemas.openxmlformats.org/wordprocessingml/2006/main" xmlns:w14="http://schemas.microsoft.com/office/word/2010/wordml" xmlns:w15="http://schemas.microsoft.com/office/word/2012/wordml" xmlns:w16cex="http://schemas.microsoft.com/office/word/2018/wordml/cex" xmlns:w16cid="http://schemas.microsoft.com/office/word/2016/wordml/cid" xmlns:w16="http://schemas.microsoft.com/office/word/2018/wordml" xmlns:w16du="http://schemas.microsoft.com/office/word/2023/wordml/word16du" xmlns:w16sdtdh="http://schemas.microsoft.com/office/word/2020/wordml/sdtdatahash" xmlns:w16se="http://schemas.microsoft.com/office/word/2015/wordml/symex" xmlns:wpg="http://schemas.microsoft.com/office/word/2010/wordprocessingGroup" xmlns:wpi="http://schemas.microsoft.com/office/word/2010/wordprocessingInk" xmlns:wne="http://schemas.microsoft.com/office/word/2006/wordml" xmlns:wps="http://schemas.microsoft.com/office/word/2010/wordprocessingShape" mc:Ignorable="w14 w15 w16se w16cid w16 w16cex w16sdtdh w16du wp14">
+<w:endnotes xmlns:wpc="http://schemas.microsoft.com/office/word/2010/wordprocessingCanvas" xmlns:cx="http://schemas.microsoft.com/office/drawing/2014/chartex" xmlns:cx1="http://schemas.microsoft.com/office/drawing/2015/9/8/chartex" xmlns:cx2="http://schemas.microsoft.com/office/drawing/2015/10/21/chartex" xmlns:cx3="http://schemas.microsoft.com/office/drawing/2016/5/9/chartex" xmlns:cx4="http://schemas.microsoft.com/office/drawing/2016/5/10/chartex" xmlns:cx5="http://schemas.microsoft.com/office/drawing/2016/5/11/chartex" xmlns:cx6="http://schemas.microsoft.com/office/drawing/2016/5/12/chartex" xmlns:cx7="http://schemas.microsoft.com/office/drawing/2016/5/13/chartex" xmlns:cx8="http://schemas.microsoft.com/office/drawing/2016/5/14/chartex" xmlns:mc="http://schemas.openxmlformats.org/markup-compatibility/2006" xmlns:aink="http://schemas.microsoft.com/office/drawing/2016/ink" xmlns:am3d="http://schemas.microsoft.com/office/drawing/2017/model3d" xmlns:o="urn:schemas-microsoft-com:office:office" xmlns:oel="http://schemas.microsoft.com/office/2019/extlst" xmlns:r="http://schemas.openxmlformats.org/officeDocument/2006/relationships" xmlns:m="http://schemas.openxmlformats.org/officeDocument/2006/math" xmlns:v="urn:schemas-microsoft-com:vml" xmlns:wp14="http://schemas.microsoft.com/office/word/2010/wordprocessingDrawing" xmlns:wp="http://schemas.openxmlformats.org/drawingml/2006/wordprocessingDrawing" xmlns:w10="urn:schemas-microsoft-com:office:word" xmlns:w="http://schemas.openxmlformats.org/wordprocessingml/2006/main" xmlns:w14="http://schemas.microsoft.com/office/word/2010/wordml" xmlns:w15="http://schemas.microsoft.com/office/word/2012/wordml" xmlns:w16cex="http://schemas.microsoft.com/office/word/2018/wordml/cex" xmlns:w16cid="http://schemas.microsoft.com/office/word/2016/wordml/cid" xmlns:w16="http://schemas.microsoft.com/office/word/2018/wordml" xmlns:w16du="http://schemas.microsoft.com/office/word/2023/wordml/word16du" xmlns:w16sdtdh="http://schemas.microsoft.com/office/word/2020/wordml/sdtdatahash" xmlns:w16sdtfl="http://schemas.microsoft.com/office/word/2024/wordml/sdtformatlock" xmlns:w16se="http://schemas.microsoft.com/office/word/2015/wordml/symex" xmlns:wpg="http://schemas.microsoft.com/office/word/2010/wordprocessingGroup" xmlns:wpi="http://schemas.microsoft.com/office/word/2010/wordprocessingInk" xmlns:wne="http://schemas.microsoft.com/office/word/2006/wordml" xmlns:wps="http://schemas.microsoft.com/office/word/2010/wordprocessingShape" mc:Ignorable="w14 w15 w16se w16cid w16 w16cex w16sdtdh w16sdtfl w16du wp14">
   <w:endnote w:type="separator" w:id="-1">
     <w:p>
       <w:pPr>
@@ -3416,7 +3166,7 @@
 </file>
 
 <file path=word/footnotes.xml><?xml version="1.0" encoding="utf-8"?>
-<w:footnotes xmlns:wpc="http://schemas.microsoft.com/office/word/2010/wordprocessingCanvas" xmlns:cx="http://schemas.microsoft.com/office/drawing/2014/chartex" xmlns:cx1="http://schemas.microsoft.com/office/drawing/2015/9/8/chartex" xmlns:cx2="http://schemas.microsoft.com/office/drawing/2015/10/21/chartex" xmlns:cx3="http://schemas.microsoft.com/office/drawing/2016/5/9/chartex" xmlns:cx4="http://schemas.microsoft.com/office/drawing/2016/5/10/chartex" xmlns:cx5="http://schemas.microsoft.com/office/drawing/2016/5/11/chartex" xmlns:cx6="http://schemas.microsoft.com/office/drawing/2016/5/12/chartex" xmlns:cx7="http://schemas.microsoft.com/office/drawing/2016/5/13/chartex" xmlns:cx8="http://schemas.microsoft.com/office/drawing/2016/5/14/chartex" xmlns:mc="http://schemas.openxmlformats.org/markup-compatibility/2006" xmlns:aink="http://schemas.microsoft.com/office/drawing/2016/ink" xmlns:am3d="http://schemas.microsoft.com/office/drawing/2017/model3d" xmlns:o="urn:schemas-microsoft-com:office:office" xmlns:oel="http://schemas.microsoft.com/office/2019/extlst" xmlns:r="http://schemas.openxmlformats.org/officeDocument/2006/relationships" xmlns:m="http://schemas.openxmlformats.org/officeDocument/2006/math" xmlns:v="urn:schemas-microsoft-com:vml" xmlns:wp14="http://schemas.microsoft.com/office/word/2010/wordprocessingDrawing" xmlns:wp="http://schemas.openxmlformats.org/drawingml/2006/wordprocessingDrawing" xmlns:w10="urn:schemas-microsoft-com:office:word" xmlns:w="http://schemas.openxmlformats.org/wordprocessingml/2006/main" xmlns:w14="http://schemas.microsoft.com/office/word/2010/wordml" xmlns:w15="http://schemas.microsoft.com/office/word/2012/wordml" xmlns:w16cex="http://schemas.microsoft.com/office/word/2018/wordml/cex" xmlns:w16cid="http://schemas.microsoft.com/office/word/2016/wordml/cid" xmlns:w16="http://schemas.microsoft.com/office/word/2018/wordml" xmlns:w16du="http://schemas.microsoft.com/office/word/2023/wordml/word16du" xmlns:w16sdtdh="http://schemas.microsoft.com/office/word/2020/wordml/sdtdatahash" xmlns:w16se="http://schemas.microsoft.com/office/word/2015/wordml/symex" xmlns:wpg="http://schemas.microsoft.com/office/word/2010/wordprocessingGroup" xmlns:wpi="http://schemas.microsoft.com/office/word/2010/wordprocessingInk" xmlns:wne="http://schemas.microsoft.com/office/word/2006/wordml" xmlns:wps="http://schemas.microsoft.com/office/word/2010/wordprocessingShape" mc:Ignorable="w14 w15 w16se w16cid w16 w16cex w16sdtdh w16du wp14">
+<w:footnotes xmlns:wpc="http://schemas.microsoft.com/office/word/2010/wordprocessingCanvas" xmlns:cx="http://schemas.microsoft.com/office/drawing/2014/chartex" xmlns:cx1="http://schemas.microsoft.com/office/drawing/2015/9/8/chartex" xmlns:cx2="http://schemas.microsoft.com/office/drawing/2015/10/21/chartex" xmlns:cx3="http://schemas.microsoft.com/office/drawing/2016/5/9/chartex" xmlns:cx4="http://schemas.microsoft.com/office/drawing/2016/5/10/chartex" xmlns:cx5="http://schemas.microsoft.com/office/drawing/2016/5/11/chartex" xmlns:cx6="http://schemas.microsoft.com/office/drawing/2016/5/12/chartex" xmlns:cx7="http://schemas.microsoft.com/office/drawing/2016/5/13/chartex" xmlns:cx8="http://schemas.microsoft.com/office/drawing/2016/5/14/chartex" xmlns:mc="http://schemas.openxmlformats.org/markup-compatibility/2006" xmlns:aink="http://schemas.microsoft.com/office/drawing/2016/ink" xmlns:am3d="http://schemas.microsoft.com/office/drawing/2017/model3d" xmlns:o="urn:schemas-microsoft-com:office:office" xmlns:oel="http://schemas.microsoft.com/office/2019/extlst" xmlns:r="http://schemas.openxmlformats.org/officeDocument/2006/relationships" xmlns:m="http://schemas.openxmlformats.org/officeDocument/2006/math" xmlns:v="urn:schemas-microsoft-com:vml" xmlns:wp14="http://schemas.microsoft.com/office/word/2010/wordprocessingDrawing" xmlns:wp="http://schemas.openxmlformats.org/drawingml/2006/wordprocessingDrawing" xmlns:w10="urn:schemas-microsoft-com:office:word" xmlns:w="http://schemas.openxmlformats.org/wordprocessingml/2006/main" xmlns:w14="http://schemas.microsoft.com/office/word/2010/wordml" xmlns:w15="http://schemas.microsoft.com/office/word/2012/wordml" xmlns:w16cex="http://schemas.microsoft.com/office/word/2018/wordml/cex" xmlns:w16cid="http://schemas.microsoft.com/office/word/2016/wordml/cid" xmlns:w16="http://schemas.microsoft.com/office/word/2018/wordml" xmlns:w16du="http://schemas.microsoft.com/office/word/2023/wordml/word16du" xmlns:w16sdtdh="http://schemas.microsoft.com/office/word/2020/wordml/sdtdatahash" xmlns:w16sdtfl="http://schemas.microsoft.com/office/word/2024/wordml/sdtformatlock" xmlns:w16se="http://schemas.microsoft.com/office/word/2015/wordml/symex" xmlns:wpg="http://schemas.microsoft.com/office/word/2010/wordprocessingGroup" xmlns:wpi="http://schemas.microsoft.com/office/word/2010/wordprocessingInk" xmlns:wne="http://schemas.microsoft.com/office/word/2006/wordml" xmlns:wps="http://schemas.microsoft.com/office/word/2010/wordprocessingShape" mc:Ignorable="w14 w15 w16se w16cid w16 w16cex w16sdtdh w16sdtfl w16du wp14">
   <w:footnote w:type="separator" w:id="-1">
     <w:p>
       <w:pPr>
@@ -3441,7 +3191,7 @@
 </file>
 
 <file path=word/header1.xml><?xml version="1.0" encoding="utf-8"?>
-<w:hdr xmlns:wpc="http://schemas.microsoft.com/office/word/2010/wordprocessingCanvas" xmlns:cx="http://schemas.microsoft.com/office/drawing/2014/chartex" xmlns:cx1="http://schemas.microsoft.com/office/drawing/2015/9/8/chartex" xmlns:cx2="http://schemas.microsoft.com/office/drawing/2015/10/21/chartex" xmlns:cx3="http://schemas.microsoft.com/office/drawing/2016/5/9/chartex" xmlns:cx4="http://schemas.microsoft.com/office/drawing/2016/5/10/chartex" xmlns:cx5="http://schemas.microsoft.com/office/drawing/2016/5/11/chartex" xmlns:cx6="http://schemas.microsoft.com/office/drawing/2016/5/12/chartex" xmlns:cx7="http://schemas.microsoft.com/office/drawing/2016/5/13/chartex" xmlns:cx8="http://schemas.microsoft.com/office/drawing/2016/5/14/chartex" xmlns:mc="http://schemas.openxmlformats.org/markup-compatibility/2006" xmlns:aink="http://schemas.microsoft.com/office/drawing/2016/ink" xmlns:am3d="http://schemas.microsoft.com/office/drawing/2017/model3d" xmlns:o="urn:schemas-microsoft-com:office:office" xmlns:oel="http://schemas.microsoft.com/office/2019/extlst" xmlns:r="http://schemas.openxmlformats.org/officeDocument/2006/relationships" xmlns:m="http://schemas.openxmlformats.org/officeDocument/2006/math" xmlns:v="urn:schemas-microsoft-com:vml" xmlns:wp14="http://schemas.microsoft.com/office/word/2010/wordprocessingDrawing" xmlns:wp="http://schemas.openxmlformats.org/drawingml/2006/wordprocessingDrawing" xmlns:w10="urn:schemas-microsoft-com:office:word" xmlns:w="http://schemas.openxmlformats.org/wordprocessingml/2006/main" xmlns:w14="http://schemas.microsoft.com/office/word/2010/wordml" xmlns:w15="http://schemas.microsoft.com/office/word/2012/wordml" xmlns:w16cex="http://schemas.microsoft.com/office/word/2018/wordml/cex" xmlns:w16cid="http://schemas.microsoft.com/office/word/2016/wordml/cid" xmlns:w16="http://schemas.microsoft.com/office/word/2018/wordml" xmlns:w16du="http://schemas.microsoft.com/office/word/2023/wordml/word16du" xmlns:w16sdtdh="http://schemas.microsoft.com/office/word/2020/wordml/sdtdatahash" xmlns:w16se="http://schemas.microsoft.com/office/word/2015/wordml/symex" xmlns:wpg="http://schemas.microsoft.com/office/word/2010/wordprocessingGroup" xmlns:wpi="http://schemas.microsoft.com/office/word/2010/wordprocessingInk" xmlns:wne="http://schemas.microsoft.com/office/word/2006/wordml" xmlns:wps="http://schemas.microsoft.com/office/word/2010/wordprocessingShape" mc:Ignorable="w14 w15 w16se w16cid w16 w16cex w16sdtdh w16du wp14">
+<w:hdr xmlns:wpc="http://schemas.microsoft.com/office/word/2010/wordprocessingCanvas" xmlns:cx="http://schemas.microsoft.com/office/drawing/2014/chartex" xmlns:cx1="http://schemas.microsoft.com/office/drawing/2015/9/8/chartex" xmlns:cx2="http://schemas.microsoft.com/office/drawing/2015/10/21/chartex" xmlns:cx3="http://schemas.microsoft.com/office/drawing/2016/5/9/chartex" xmlns:cx4="http://schemas.microsoft.com/office/drawing/2016/5/10/chartex" xmlns:cx5="http://schemas.microsoft.com/office/drawing/2016/5/11/chartex" xmlns:cx6="http://schemas.microsoft.com/office/drawing/2016/5/12/chartex" xmlns:cx7="http://schemas.microsoft.com/office/drawing/2016/5/13/chartex" xmlns:cx8="http://schemas.microsoft.com/office/drawing/2016/5/14/chartex" xmlns:mc="http://schemas.openxmlformats.org/markup-compatibility/2006" xmlns:aink="http://schemas.microsoft.com/office/drawing/2016/ink" xmlns:am3d="http://schemas.microsoft.com/office/drawing/2017/model3d" xmlns:o="urn:schemas-microsoft-com:office:office" xmlns:oel="http://schemas.microsoft.com/office/2019/extlst" xmlns:r="http://schemas.openxmlformats.org/officeDocument/2006/relationships" xmlns:m="http://schemas.openxmlformats.org/officeDocument/2006/math" xmlns:v="urn:schemas-microsoft-com:vml" xmlns:wp14="http://schemas.microsoft.com/office/word/2010/wordprocessingDrawing" xmlns:wp="http://schemas.openxmlformats.org/drawingml/2006/wordprocessingDrawing" xmlns:w10="urn:schemas-microsoft-com:office:word" xmlns:w="http://schemas.openxmlformats.org/wordprocessingml/2006/main" xmlns:w14="http://schemas.microsoft.com/office/word/2010/wordml" xmlns:w15="http://schemas.microsoft.com/office/word/2012/wordml" xmlns:w16cex="http://schemas.microsoft.com/office/word/2018/wordml/cex" xmlns:w16cid="http://schemas.microsoft.com/office/word/2016/wordml/cid" xmlns:w16="http://schemas.microsoft.com/office/word/2018/wordml" xmlns:w16du="http://schemas.microsoft.com/office/word/2023/wordml/word16du" xmlns:w16sdtdh="http://schemas.microsoft.com/office/word/2020/wordml/sdtdatahash" xmlns:w16sdtfl="http://schemas.microsoft.com/office/word/2024/wordml/sdtformatlock" xmlns:w16se="http://schemas.microsoft.com/office/word/2015/wordml/symex" xmlns:wpg="http://schemas.microsoft.com/office/word/2010/wordprocessingGroup" xmlns:wpi="http://schemas.microsoft.com/office/word/2010/wordprocessingInk" xmlns:wne="http://schemas.microsoft.com/office/word/2006/wordml" xmlns:wps="http://schemas.microsoft.com/office/word/2010/wordprocessingShape" mc:Ignorable="w14 w15 w16se w16cid w16 w16cex w16sdtdh w16sdtfl w16du wp14">
   <w:p>
     <w:pPr>
       <w:tabs>
@@ -4017,7 +3767,7 @@
 </file>
 
 <file path=word/styles.xml><?xml version="1.0" encoding="utf-8"?>
-<w:styles xmlns:mc="http://schemas.openxmlformats.org/markup-compatibility/2006" xmlns:r="http://schemas.openxmlformats.org/officeDocument/2006/relationships" xmlns:w="http://schemas.openxmlformats.org/wordprocessingml/2006/main" xmlns:w14="http://schemas.microsoft.com/office/word/2010/wordml" xmlns:w15="http://schemas.microsoft.com/office/word/2012/wordml" xmlns:w16cex="http://schemas.microsoft.com/office/word/2018/wordml/cex" xmlns:w16cid="http://schemas.microsoft.com/office/word/2016/wordml/cid" xmlns:w16="http://schemas.microsoft.com/office/word/2018/wordml" xmlns:w16du="http://schemas.microsoft.com/office/word/2023/wordml/word16du" xmlns:w16sdtdh="http://schemas.microsoft.com/office/word/2020/wordml/sdtdatahash" xmlns:w16se="http://schemas.microsoft.com/office/word/2015/wordml/symex" mc:Ignorable="w14 w15 w16se w16cid w16 w16cex w16sdtdh w16du">
+<w:styles xmlns:mc="http://schemas.openxmlformats.org/markup-compatibility/2006" xmlns:r="http://schemas.openxmlformats.org/officeDocument/2006/relationships" xmlns:w="http://schemas.openxmlformats.org/wordprocessingml/2006/main" xmlns:w14="http://schemas.microsoft.com/office/word/2010/wordml" xmlns:w15="http://schemas.microsoft.com/office/word/2012/wordml" xmlns:w16cex="http://schemas.microsoft.com/office/word/2018/wordml/cex" xmlns:w16cid="http://schemas.microsoft.com/office/word/2016/wordml/cid" xmlns:w16="http://schemas.microsoft.com/office/word/2018/wordml" xmlns:w16du="http://schemas.microsoft.com/office/word/2023/wordml/word16du" xmlns:w16sdtdh="http://schemas.microsoft.com/office/word/2020/wordml/sdtdatahash" xmlns:w16sdtfl="http://schemas.microsoft.com/office/word/2024/wordml/sdtformatlock" xmlns:w16se="http://schemas.microsoft.com/office/word/2015/wordml/symex" mc:Ignorable="w14 w15 w16se w16cid w16 w16cex w16sdtdh w16sdtfl w16du">
   <w:docDefaults>
     <w:rPrDefault>
       <w:rPr>

</xml_diff>